<commit_message>
Too late in the morning
</commit_message>
<xml_diff>
--- a/documents/report-teacherator-usability-test_1.docx
+++ b/documents/report-teacherator-usability-test_1.docx
@@ -584,7 +584,11 @@
     <w:sdt>
       <w:sdtPr>
         <w:rPr>
-          <w:lang w:val="es-ES"/>
+          <w:rFonts w:asciiTheme="minorHAnsi" w:eastAsiaTheme="minorEastAsia" w:hAnsiTheme="minorHAnsi" w:cstheme="minorBidi"/>
+          <w:color w:val="auto"/>
+          <w:sz w:val="24"/>
+          <w:szCs w:val="24"/>
+          <w:lang w:val="es-ES" w:eastAsia="en-US"/>
         </w:rPr>
         <w:id w:val="1654337531"/>
         <w:docPartObj>
@@ -594,13 +598,8 @@
       </w:sdtPr>
       <w:sdtEndPr>
         <w:rPr>
-          <w:rFonts w:asciiTheme="minorHAnsi" w:eastAsiaTheme="minorEastAsia" w:hAnsiTheme="minorHAnsi" w:cstheme="minorBidi"/>
           <w:b/>
           <w:bCs/>
-          <w:color w:val="auto"/>
-          <w:sz w:val="24"/>
-          <w:szCs w:val="24"/>
-          <w:lang w:eastAsia="en-US"/>
         </w:rPr>
       </w:sdtEndPr>
       <w:sdtContent>
@@ -2664,7 +2663,7 @@
           <w:szCs w:val="20"/>
           <w:highlight w:val="yellow"/>
         </w:rPr>
-        <w:t xml:space="preserve">In </w:t>
+        <w:t>In general, all participants found the teacherator</w:t>
       </w:r>
       <w:r>
         <w:rPr>
@@ -2673,7 +2672,7 @@
           <w:szCs w:val="20"/>
           <w:highlight w:val="yellow"/>
         </w:rPr>
-        <w:t>general,</w:t>
+        <w:t>3</w:t>
       </w:r>
       <w:r>
         <w:rPr>
@@ -2682,61 +2681,7 @@
           <w:szCs w:val="20"/>
           <w:highlight w:val="yellow"/>
         </w:rPr>
-        <w:t xml:space="preserve"> all participants found the </w:t>
-      </w:r>
-      <w:r>
-        <w:rPr>
-          <w:rFonts w:ascii="Verdana" w:hAnsi="Verdana"/>
-          <w:sz w:val="20"/>
-          <w:szCs w:val="20"/>
-          <w:highlight w:val="yellow"/>
-        </w:rPr>
-        <w:t>teacherator</w:t>
-      </w:r>
-      <w:r>
-        <w:rPr>
-          <w:rFonts w:ascii="Verdana" w:hAnsi="Verdana"/>
-          <w:sz w:val="20"/>
-          <w:szCs w:val="20"/>
-          <w:highlight w:val="yellow"/>
-        </w:rPr>
-        <w:t>3</w:t>
-      </w:r>
-      <w:r>
-        <w:rPr>
-          <w:rFonts w:ascii="Verdana" w:hAnsi="Verdana"/>
-          <w:sz w:val="20"/>
-          <w:szCs w:val="20"/>
-          <w:highlight w:val="yellow"/>
-        </w:rPr>
-        <w:t>.herokuapp</w:t>
-      </w:r>
-      <w:r>
-        <w:rPr>
-          <w:rFonts w:ascii="Verdana" w:hAnsi="Verdana"/>
-          <w:sz w:val="20"/>
-          <w:szCs w:val="20"/>
-          <w:highlight w:val="yellow"/>
-        </w:rPr>
-        <w:t>.</w:t>
-      </w:r>
-      <w:r>
-        <w:rPr>
-          <w:rFonts w:ascii="Verdana" w:hAnsi="Verdana"/>
-          <w:sz w:val="20"/>
-          <w:szCs w:val="20"/>
-          <w:highlight w:val="yellow"/>
-        </w:rPr>
-        <w:t>com</w:t>
-      </w:r>
-      <w:r>
-        <w:rPr>
-          <w:rFonts w:ascii="Verdana" w:hAnsi="Verdana"/>
-          <w:sz w:val="20"/>
-          <w:szCs w:val="20"/>
-          <w:highlight w:val="yellow"/>
-        </w:rPr>
-        <w:t xml:space="preserve"> web site to be clear, straightforward, and </w:t>
+        <w:t xml:space="preserve">.herokuapp.com web site to be clear, straightforward, and </w:t>
       </w:r>
       <w:r>
         <w:rPr>
@@ -3314,15 +3259,7 @@
           <w:sz w:val="20"/>
           <w:szCs w:val="20"/>
         </w:rPr>
-        <w:t>ability -</w:t>
-      </w:r>
-      <w:r>
-        <w:rPr>
-          <w:rFonts w:ascii="Verdana" w:hAnsi="Verdana"/>
-          <w:sz w:val="20"/>
-          <w:szCs w:val="20"/>
-        </w:rPr>
-        <w:t xml:space="preserve"> how easy it would be for most users to learn to use the website</w:t>
+        <w:t>ability - how easy it would be for most users to learn to use the website</w:t>
       </w:r>
     </w:p>
     <w:p>
@@ -9648,10 +9585,7 @@
     </w:p>
     <w:p>
       <w:r>
-        <w:t>Participant 1</w:t>
-      </w:r>
-      <w:r>
-        <w:t>:</w:t>
+        <w:t>Participant 1:</w:t>
       </w:r>
     </w:p>
     <w:p>
@@ -10879,13 +10813,7 @@
     <w:p/>
     <w:p>
       <w:r>
-        <w:t>Participa</w:t>
-      </w:r>
-      <w:r>
-        <w:t>nt 2</w:t>
-      </w:r>
-      <w:r>
-        <w:t>:</w:t>
+        <w:t>Participant 2:</w:t>
       </w:r>
     </w:p>
     <w:p/>
@@ -12208,25 +12136,7 @@
           <w:sz w:val="20"/>
           <w:szCs w:val="20"/>
         </w:rPr>
-        <w:t xml:space="preserve">The following comments capture what the participants </w:t>
-      </w:r>
-      <w:r>
-        <w:rPr>
-          <w:rFonts w:ascii="Verdana" w:hAnsi="Verdana"/>
-          <w:color w:val="000000"/>
-          <w:sz w:val="20"/>
-          <w:szCs w:val="20"/>
-        </w:rPr>
-        <w:t>suggested</w:t>
-      </w:r>
-      <w:r>
-        <w:rPr>
-          <w:rFonts w:ascii="Verdana" w:hAnsi="Verdana"/>
-          <w:color w:val="000000"/>
-          <w:sz w:val="20"/>
-          <w:szCs w:val="20"/>
-        </w:rPr>
-        <w:t>:</w:t>
+        <w:t>The following comments capture what the participants suggested:</w:t>
       </w:r>
     </w:p>
     <w:p>
@@ -13149,25 +13059,7 @@
                 <w:sz w:val="16"/>
                 <w:szCs w:val="16"/>
               </w:rPr>
-              <w:t>a “</w:t>
-            </w:r>
-            <w:r>
-              <w:rPr>
-                <w:rFonts w:ascii="Verdana" w:hAnsi="Verdana"/>
-                <w:color w:val="000000"/>
-                <w:sz w:val="16"/>
-                <w:szCs w:val="16"/>
-              </w:rPr>
-              <w:t>Add another review</w:t>
-            </w:r>
-            <w:r>
-              <w:rPr>
-                <w:rFonts w:ascii="Verdana" w:hAnsi="Verdana"/>
-                <w:color w:val="000000"/>
-                <w:sz w:val="16"/>
-                <w:szCs w:val="16"/>
-              </w:rPr>
-              <w:t>” button to ease the navigation and reduce the scrolling.</w:t>
+              <w:t>a “Add another review” button to ease the navigation and reduce the scrolling.</w:t>
             </w:r>
           </w:p>
           <w:p>
@@ -13205,25 +13097,7 @@
                 <w:sz w:val="16"/>
                 <w:szCs w:val="16"/>
               </w:rPr>
-              <w:t>a “</w:t>
-            </w:r>
-            <w:r>
-              <w:rPr>
-                <w:rFonts w:ascii="Verdana" w:hAnsi="Verdana"/>
-                <w:color w:val="000000"/>
-                <w:sz w:val="16"/>
-                <w:szCs w:val="16"/>
-              </w:rPr>
-              <w:t>Rate another teacher</w:t>
-            </w:r>
-            <w:r>
-              <w:rPr>
-                <w:rFonts w:ascii="Verdana" w:hAnsi="Verdana"/>
-                <w:color w:val="000000"/>
-                <w:sz w:val="16"/>
-                <w:szCs w:val="16"/>
-              </w:rPr>
-              <w:t>” button to ease the navigation and reduce the scrolling.</w:t>
+              <w:t>a “Rate another teacher” button to ease the navigation and reduce the scrolling.</w:t>
             </w:r>
           </w:p>
         </w:tc>
@@ -13594,18 +13468,12 @@
       </w:r>
     </w:p>
     <w:p>
-      <w:pPr>
-        <w:rPr>
-          <w:szCs w:val="22"/>
-        </w:rPr>
-      </w:pPr>
       <w:hyperlink r:id="rId10" w:history="1">
         <w:r>
           <w:rPr>
             <w:rStyle w:val="Hipervnculo"/>
-            <w:szCs w:val="22"/>
           </w:rPr>
-          <w:t>https://github.com/nicbuitr/teacherator3/blob/master/Participant1Recording.m4a</w:t>
+          <w:t>https://github.com/nicbuitr/teacherator3/blob/master/documents/Participant1Recording.m4a</w:t>
         </w:r>
       </w:hyperlink>
     </w:p>
@@ -13626,44 +13494,20 @@
         <w:rPr>
           <w:szCs w:val="22"/>
         </w:rPr>
-        <w:t>Documents of participant 2</w:t>
-      </w:r>
-      <w:r>
+        <w:t>Documents of participant 2:</w:t>
+      </w:r>
+    </w:p>
+    <w:p>
+      <w:pPr>
         <w:rPr>
           <w:szCs w:val="22"/>
         </w:rPr>
-        <w:t>:</w:t>
-      </w:r>
-    </w:p>
-    <w:p>
-      <w:pPr>
+      </w:pPr>
+      <w:r>
         <w:rPr>
           <w:szCs w:val="22"/>
         </w:rPr>
-      </w:pPr>
-      <w:r>
-        <w:rPr>
-          <w:szCs w:val="22"/>
-        </w:rPr>
-        <w:t>The recording of the interactions can be seen</w:t>
-      </w:r>
-      <w:r>
-        <w:rPr>
-          <w:szCs w:val="22"/>
-        </w:rPr>
-        <w:t xml:space="preserve"> starting from minute 3:20 to minute 8:10</w:t>
-      </w:r>
-      <w:r>
-        <w:rPr>
-          <w:szCs w:val="22"/>
-        </w:rPr>
-        <w:t xml:space="preserve"> at:</w:t>
-      </w:r>
-      <w:r>
-        <w:rPr>
-          <w:szCs w:val="22"/>
-        </w:rPr>
-        <w:t xml:space="preserve"> </w:t>
+        <w:t xml:space="preserve">The recording of the interactions can be seen starting from minute 3:20 to minute 8:10 at: </w:t>
       </w:r>
       <w:hyperlink r:id="rId11" w:history="1">
         <w:r>
@@ -13689,20 +13533,21 @@
       </w:r>
     </w:p>
     <w:p>
-      <w:pPr>
-        <w:rPr>
-          <w:szCs w:val="22"/>
-        </w:rPr>
-      </w:pPr>
       <w:hyperlink r:id="rId12" w:history="1">
         <w:r>
           <w:rPr>
             <w:rStyle w:val="Hipervnculo"/>
-            <w:szCs w:val="22"/>
           </w:rPr>
-          <w:t>https://github.com/nicbuitr/teacherator3/blob/master/Participant2Recording.m4a</w:t>
+          <w:t>https://github.com/nicbuitr/teacherator3/blob/master/documents/Participant2Recording.m4a</w:t>
         </w:r>
       </w:hyperlink>
+    </w:p>
+    <w:p>
+      <w:pPr>
+        <w:rPr>
+          <w:szCs w:val="22"/>
+        </w:rPr>
+      </w:pPr>
       <w:bookmarkStart w:id="15" w:name="_GoBack"/>
       <w:bookmarkEnd w:id="15"/>
     </w:p>
@@ -13753,6 +13598,7 @@
         <w:temporary/>
         <w:showingPlcHdr/>
       </w:sdtPr>
+      <w:sdtEndPr/>
       <w:sdtContent>
         <w:r>
           <w:t>[Type text]</w:t>
@@ -13768,6 +13614,7 @@
         <w:temporary/>
         <w:showingPlcHdr/>
       </w:sdtPr>
+      <w:sdtEndPr/>
       <w:sdtContent>
         <w:r>
           <w:t>[Type text]</w:t>
@@ -13783,6 +13630,7 @@
         <w:temporary/>
         <w:showingPlcHdr/>
       </w:sdtPr>
+      <w:sdtEndPr/>
       <w:sdtContent>
         <w:r>
           <w:t>[Type text]</w:t>
@@ -14046,7 +13894,7 @@
               <w:sz w:val="18"/>
               <w:szCs w:val="18"/>
             </w:rPr>
-            <w:t>12</w:t>
+            <w:t>11</w:t>
           </w:r>
           <w:r>
             <w:rPr>
@@ -14404,6 +14252,7 @@
               <w:dataBinding w:prefixMappings="xmlns:ns0='http://schemas.openxmlformats.org/package/2006/metadata/core-properties' xmlns:ns1='http://purl.org/dc/elements/1.1/'" w:xpath="/ns0:coreProperties[1]/ns1:title[1]" w:storeItemID="{6C3C8BC8-F283-45AE-878A-BAB7291924A1}"/>
               <w:text/>
             </w:sdtPr>
+            <w:sdtEndPr/>
             <w:sdtContent>
               <w:r>
                 <w:rPr>
@@ -16561,7 +16410,7 @@
     <w:charset w:val="00"/>
     <w:family w:val="roman"/>
     <w:pitch w:val="variable"/>
-    <w:sig w:usb0="E0002AFF" w:usb1="C0007843" w:usb2="00000009" w:usb3="00000000" w:csb0="000001FF" w:csb1="00000000"/>
+    <w:sig w:usb0="E0002EFF" w:usb1="C000785B" w:usb2="00000009" w:usb3="00000000" w:csb0="000001FF" w:csb1="00000000"/>
   </w:font>
   <w:font w:name="Courier New">
     <w:panose1 w:val="02070309020205020404"/>
@@ -16597,14 +16446,14 @@
     <w:charset w:val="00"/>
     <w:family w:val="swiss"/>
     <w:pitch w:val="variable"/>
-    <w:sig w:usb0="E0002AFF" w:usb1="C0007843" w:usb2="00000009" w:usb3="00000000" w:csb0="000001FF" w:csb1="00000000"/>
+    <w:sig w:usb0="E0002EFF" w:usb1="C0007843" w:usb2="00000009" w:usb3="00000000" w:csb0="000001FF" w:csb1="00000000"/>
   </w:font>
   <w:font w:name="Calibri">
     <w:panose1 w:val="020F0502020204030204"/>
     <w:charset w:val="00"/>
     <w:family w:val="swiss"/>
     <w:pitch w:val="variable"/>
-    <w:sig w:usb0="E0002AFF" w:usb1="4000ACFF" w:usb2="00000001" w:usb3="00000000" w:csb0="000001FF" w:csb1="00000000"/>
+    <w:sig w:usb0="E0002AFF" w:usb1="C000247B" w:usb2="00000009" w:usb3="00000000" w:csb0="000001FF" w:csb1="00000000"/>
   </w:font>
   <w:font w:name="Lucida Grande">
     <w:charset w:val="00"/>
@@ -16631,7 +16480,7 @@
     <w:charset w:val="00"/>
     <w:family w:val="swiss"/>
     <w:pitch w:val="variable"/>
-    <w:sig w:usb0="A0002AEF" w:usb1="4000207B" w:usb2="00000000" w:usb3="00000000" w:csb0="000001FF" w:csb1="00000000"/>
+    <w:sig w:usb0="E0002AFF" w:usb1="C000247B" w:usb2="00000009" w:usb3="00000000" w:csb0="000001FF" w:csb1="00000000"/>
   </w:font>
 </w:fonts>
 </file>
@@ -16655,6 +16504,7 @@
     <w:rsid w:val="00434F9A"/>
     <w:rsid w:val="005E0562"/>
     <w:rsid w:val="007A704A"/>
+    <w:rsid w:val="00837E87"/>
     <w:rsid w:val="00A12927"/>
     <w:rsid w:val="00DD1808"/>
     <w:rsid w:val="00E20C1B"/>
@@ -17617,7 +17467,7 @@
 </file>
 
 <file path=customXml/itemProps1.xml><?xml version="1.0" encoding="utf-8"?>
-<ds:datastoreItem xmlns:ds="http://schemas.openxmlformats.org/officeDocument/2006/customXml" ds:itemID="{02097950-60D1-4934-8E75-AEDF8DD8156C}">
+<ds:datastoreItem xmlns:ds="http://schemas.openxmlformats.org/officeDocument/2006/customXml" ds:itemID="{E9BC9045-1A3F-4BAF-AA61-3BC4C4921C97}">
   <ds:schemaRefs>
     <ds:schemaRef ds:uri="http://schemas.openxmlformats.org/officeDocument/2006/bibliography"/>
   </ds:schemaRefs>

</xml_diff>